<commit_message>
Updated the QR Code Procedures.
</commit_message>
<xml_diff>
--- a/Procedures.docx
+++ b/Procedures.docx
@@ -7,8 +7,13 @@
         <w:pStyle w:val="Title"/>
         <w:jc w:val="left"/>
       </w:pPr>
-      <w:r>
-        <w:t>Pixformance Membership T</w:t>
+      <w:proofErr w:type="spellStart"/>
+      <w:r>
+        <w:t>Pixformance</w:t>
+      </w:r>
+      <w:proofErr w:type="spellEnd"/>
+      <w:r>
+        <w:t xml:space="preserve"> Membership T</w:t>
       </w:r>
       <w:r>
         <w:t>ag Procedures</w:t>
@@ -42,8 +47,13 @@
       <w:pPr>
         <w:pStyle w:val="Subtitle"/>
       </w:pPr>
-      <w:r>
-        <w:t>Pixformance Sports GmbH</w:t>
+      <w:proofErr w:type="spellStart"/>
+      <w:r>
+        <w:t>Pixformance</w:t>
+      </w:r>
+      <w:proofErr w:type="spellEnd"/>
+      <w:r>
+        <w:t xml:space="preserve"> Sports GmbH</w:t>
       </w:r>
     </w:p>
     <w:p/>
@@ -180,7 +190,15 @@
               <w:t>The “</w:t>
             </w:r>
             <w:r>
-              <w:t>Activation of Pixformance Membership Tags</w:t>
+              <w:t xml:space="preserve">Activation of </w:t>
+            </w:r>
+            <w:proofErr w:type="spellStart"/>
+            <w:r>
+              <w:t>Pixformance</w:t>
+            </w:r>
+            <w:proofErr w:type="spellEnd"/>
+            <w:r>
+              <w:t xml:space="preserve"> Membership Tags</w:t>
             </w:r>
             <w:r>
               <w:t xml:space="preserve">” section as </w:t>
@@ -200,8 +218,6 @@
             <w:r>
               <w:t>adapt</w:t>
             </w:r>
-            <w:bookmarkStart w:id="0" w:name="_GoBack"/>
-            <w:bookmarkEnd w:id="0"/>
           </w:p>
         </w:tc>
       </w:tr>
@@ -217,6 +233,9 @@
             <w:pPr>
               <w:jc w:val="left"/>
             </w:pPr>
+            <w:r>
+              <w:t>17. Nov 2013</w:t>
+            </w:r>
           </w:p>
         </w:tc>
         <w:tc>
@@ -227,6 +246,9 @@
             <w:pPr>
               <w:jc w:val="left"/>
             </w:pPr>
+            <w:r>
+              <w:t>Tomasz Naumowicz</w:t>
+            </w:r>
           </w:p>
         </w:tc>
         <w:tc>
@@ -237,6 +259,9 @@
             <w:pPr>
               <w:jc w:val="left"/>
             </w:pPr>
+            <w:r>
+              <w:t>Serial Number</w:t>
+            </w:r>
           </w:p>
         </w:tc>
       </w:tr>
@@ -958,8 +983,13 @@
             <w:r>
               <w:t xml:space="preserve">. It’s the smallest QR code that can be used for the authentication on the </w:t>
             </w:r>
-            <w:r>
-              <w:t>Pixformance Station</w:t>
+            <w:proofErr w:type="spellStart"/>
+            <w:r>
+              <w:t>Pixformance</w:t>
+            </w:r>
+            <w:proofErr w:type="spellEnd"/>
+            <w:r>
+              <w:t xml:space="preserve"> Station</w:t>
             </w:r>
             <w:r>
               <w:t>.</w:t>
@@ -1000,8 +1030,13 @@
       <w:r>
         <w:t xml:space="preserve">Currently, Micro QR can’t be used with the </w:t>
       </w:r>
-      <w:r>
-        <w:t>Pixformance Station</w:t>
+      <w:proofErr w:type="spellStart"/>
+      <w:r>
+        <w:t>Pixformance</w:t>
+      </w:r>
+      <w:proofErr w:type="spellEnd"/>
+      <w:r>
+        <w:t xml:space="preserve"> Station</w:t>
       </w:r>
       <w:r>
         <w:t xml:space="preserve"> because the available software libraries don’t support Micro QR detection</w:t>
@@ -1012,8 +1047,13 @@
       <w:r>
         <w:t xml:space="preserve">. This feature can be added to the </w:t>
       </w:r>
-      <w:r>
-        <w:t xml:space="preserve">Pixformance Station </w:t>
+      <w:proofErr w:type="spellStart"/>
+      <w:r>
+        <w:t>Pixformance</w:t>
+      </w:r>
+      <w:proofErr w:type="spellEnd"/>
+      <w:r>
+        <w:t xml:space="preserve"> Station </w:t>
       </w:r>
       <w:r>
         <w:t xml:space="preserve">in the future. </w:t>
@@ -1071,8 +1111,13 @@
       </w:pPr>
       <w:r>
         <w:lastRenderedPageBreak/>
-        <w:t>QR Code for Pixformance</w:t>
-      </w:r>
+        <w:t xml:space="preserve">QR Code for </w:t>
+      </w:r>
+      <w:proofErr w:type="spellStart"/>
+      <w:r>
+        <w:t>Pixformance</w:t>
+      </w:r>
+      <w:proofErr w:type="spellEnd"/>
     </w:p>
     <w:p/>
     <w:p>
@@ -1090,9 +1135,11 @@
       <w:r>
         <w:t xml:space="preserve">The </w:t>
       </w:r>
+      <w:proofErr w:type="spellStart"/>
       <w:r>
         <w:t>Pixformance</w:t>
       </w:r>
+      <w:proofErr w:type="spellEnd"/>
       <w:r>
         <w:t xml:space="preserve"> </w:t>
       </w:r>
@@ -1764,11 +1811,24 @@
       <w:r>
         <w:t xml:space="preserve">The QR Code will be scanned by the </w:t>
       </w:r>
-      <w:r>
-        <w:t>Pixformance Station</w:t>
-      </w:r>
-      <w:r>
-        <w:t xml:space="preserve"> at the user log in. The unique number behind the QR code, the UserQR, will be read from the QR code by our detection algorithm. Next, a lookup in the data base happens and returns the user record.</w:t>
+      <w:proofErr w:type="spellStart"/>
+      <w:r>
+        <w:t>Pixformance</w:t>
+      </w:r>
+      <w:proofErr w:type="spellEnd"/>
+      <w:r>
+        <w:t xml:space="preserve"> Station</w:t>
+      </w:r>
+      <w:r>
+        <w:t xml:space="preserve"> at the user log in. The unique number behind the QR code, the </w:t>
+      </w:r>
+      <w:proofErr w:type="spellStart"/>
+      <w:r>
+        <w:t>UserQR</w:t>
+      </w:r>
+      <w:proofErr w:type="spellEnd"/>
+      <w:r>
+        <w:t>, will be read from the QR code by our detection algorithm. Next, a lookup in the data base happens and returns the user record.</w:t>
       </w:r>
     </w:p>
     <w:p>
@@ -1781,7 +1841,23 @@
     </w:p>
     <w:p>
       <w:r>
-        <w:t xml:space="preserve">The unique numbers (UserQR) behind each QR code are stored in our data base of known QR codes. In order to know which UserQR is encoded behind each QR code without using a QR reader, </w:t>
+        <w:t>The unique numbers (</w:t>
+      </w:r>
+      <w:proofErr w:type="spellStart"/>
+      <w:r>
+        <w:t>UserQR</w:t>
+      </w:r>
+      <w:proofErr w:type="spellEnd"/>
+      <w:r>
+        <w:t xml:space="preserve">) behind each QR code are stored in our data base of known QR codes. In order to know which </w:t>
+      </w:r>
+      <w:proofErr w:type="spellStart"/>
+      <w:r>
+        <w:t>UserQR</w:t>
+      </w:r>
+      <w:proofErr w:type="spellEnd"/>
+      <w:r>
+        <w:t xml:space="preserve"> is encoded behind each QR code without using a QR reader, </w:t>
       </w:r>
       <w:r>
         <w:t xml:space="preserve">e.g. during the registration process or while processing service cases, </w:t>
@@ -1807,13 +1883,26 @@
         <w:t>The label will lo</w:t>
       </w:r>
       <w:r>
-        <w:t>ok similar to the example below. The QR Code and the serial number are called Pixformance Membership Tags.</w:t>
+        <w:t xml:space="preserve">ok similar to the example below. The QR Code and the serial number are called </w:t>
+      </w:r>
+      <w:proofErr w:type="spellStart"/>
+      <w:r>
+        <w:t>Pixformance</w:t>
+      </w:r>
+      <w:proofErr w:type="spellEnd"/>
+      <w:r>
+        <w:t xml:space="preserve"> Membership Tags.</w:t>
       </w:r>
       <w:r>
         <w:t xml:space="preserve"> </w:t>
       </w:r>
-      <w:r>
-        <w:t xml:space="preserve">Pixformance Membership </w:t>
+      <w:proofErr w:type="spellStart"/>
+      <w:r>
+        <w:t>Pixformance</w:t>
+      </w:r>
+      <w:proofErr w:type="spellEnd"/>
+      <w:r>
+        <w:t xml:space="preserve"> Membership </w:t>
       </w:r>
       <w:r>
         <w:t>Tags will be distributed as stickers.</w:t>
@@ -1962,13 +2051,29 @@
     <w:p/>
     <w:p>
       <w:r>
-        <w:t>The User</w:t>
+        <w:t xml:space="preserve">The </w:t>
+      </w:r>
+      <w:proofErr w:type="spellStart"/>
+      <w:r>
+        <w:t>User</w:t>
       </w:r>
       <w:r>
         <w:t>Q</w:t>
       </w:r>
       <w:r>
-        <w:t>R and the serial number of the UserQR must be stored in the data base of known QR codes.</w:t>
+        <w:t>R</w:t>
+      </w:r>
+      <w:proofErr w:type="spellEnd"/>
+      <w:r>
+        <w:t xml:space="preserve"> and the serial number of the </w:t>
+      </w:r>
+      <w:proofErr w:type="spellStart"/>
+      <w:r>
+        <w:t>UserQR</w:t>
+      </w:r>
+      <w:proofErr w:type="spellEnd"/>
+      <w:r>
+        <w:t xml:space="preserve"> must be stored in the data base of known QR codes.</w:t>
       </w:r>
     </w:p>
     <w:p/>
@@ -1980,22 +2085,25 @@
         <w:t xml:space="preserve">The serial number </w:t>
       </w:r>
       <w:r>
-        <w:t xml:space="preserve">consist of three blocks, </w:t>
-      </w:r>
-      <w:r>
-        <w:t>two first</w:t>
-      </w:r>
-      <w:r>
-        <w:t xml:space="preserve"> block</w:t>
-      </w:r>
-      <w:r>
-        <w:t>s</w:t>
-      </w:r>
-      <w:r>
-        <w:t xml:space="preserve"> consist of 3 digits</w:t>
-      </w:r>
-      <w:r>
-        <w:t>, the third one of 1 digit</w:t>
+        <w:t xml:space="preserve">consist of </w:t>
+      </w:r>
+      <w:r>
+        <w:t>two</w:t>
+      </w:r>
+      <w:r>
+        <w:t xml:space="preserve"> blocks</w:t>
+      </w:r>
+      <w:r>
+        <w:t>, the first one consist of few digits</w:t>
+      </w:r>
+      <w:r>
+        <w:t xml:space="preserve">, the </w:t>
+      </w:r>
+      <w:r>
+        <w:t>second</w:t>
+      </w:r>
+      <w:r>
+        <w:t xml:space="preserve"> one of 1 digit</w:t>
       </w:r>
       <w:r>
         <w:t>:</w:t>
@@ -2009,17 +2117,6 @@
       </w:pPr>
       <w:r>
         <w:tab/>
-      </w:r>
-      <w:r>
-        <w:rPr>
-          <w:b/>
-        </w:rPr>
-        <w:t>AAA BBB C</w:t>
-      </w:r>
-    </w:p>
-    <w:p>
-      <w:r>
-        <w:t xml:space="preserve">The blocks </w:t>
       </w:r>
       <w:r>
         <w:rPr>
@@ -2028,16 +2125,59 @@
         <w:t>AAA</w:t>
       </w:r>
       <w:r>
-        <w:t xml:space="preserve"> and </w:t>
-      </w:r>
-      <w:r>
         <w:rPr>
           <w:b/>
         </w:rPr>
-        <w:t>BBB</w:t>
-      </w:r>
-      <w:r>
-        <w:t xml:space="preserve"> are generated by Pixformance and represent a simple unique serial number:</w:t>
+        <w:t>A</w:t>
+      </w:r>
+      <w:r>
+        <w:rPr>
+          <w:b/>
+        </w:rPr>
+        <w:t>C</w:t>
+      </w:r>
+    </w:p>
+    <w:p>
+      <w:r>
+        <w:t>The block</w:t>
+      </w:r>
+      <w:r>
+        <w:t xml:space="preserve"> </w:t>
+      </w:r>
+      <w:r>
+        <w:rPr>
+          <w:b/>
+        </w:rPr>
+        <w:t>AAA</w:t>
+      </w:r>
+      <w:r>
+        <w:rPr>
+          <w:b/>
+        </w:rPr>
+        <w:t>A</w:t>
+      </w:r>
+      <w:r>
+        <w:t xml:space="preserve"> </w:t>
+      </w:r>
+      <w:r>
+        <w:t xml:space="preserve">is </w:t>
+      </w:r>
+      <w:r>
+        <w:t xml:space="preserve">generated by </w:t>
+      </w:r>
+      <w:proofErr w:type="spellStart"/>
+      <w:r>
+        <w:t>Pixformance</w:t>
+      </w:r>
+      <w:proofErr w:type="spellEnd"/>
+      <w:r>
+        <w:t xml:space="preserve"> and represent</w:t>
+      </w:r>
+      <w:r>
+        <w:t>s</w:t>
+      </w:r>
+      <w:r>
+        <w:t xml:space="preserve"> a simple unique serial number:</w:t>
       </w:r>
     </w:p>
     <w:p>
@@ -2051,12 +2191,13 @@
           <w:b/>
         </w:rPr>
         <w:tab/>
-        <w:t>000 001 C</w:t>
-      </w:r>
-    </w:p>
-    <w:p>
-      <w:r>
-        <w:t xml:space="preserve">The block </w:t>
+        <w:t>000</w:t>
+      </w:r>
+      <w:r>
+        <w:rPr>
+          <w:b/>
+        </w:rPr>
+        <w:t>01</w:t>
       </w:r>
       <w:r>
         <w:rPr>
@@ -2064,31 +2205,251 @@
         </w:rPr>
         <w:t>C</w:t>
       </w:r>
-      <w:r>
-        <w:t xml:space="preserve"> is the checksum computed over the blocks </w:t>
+    </w:p>
+    <w:p>
+      <w:r>
+        <w:t xml:space="preserve">The serial number must be unique, the same as the QR codes have to be. The QR codes are numbers encoded as a QR code. Numbers are always unique assuming </w:t>
+      </w:r>
+      <w:proofErr w:type="spellStart"/>
+      <w:r>
+        <w:t>Pixformance</w:t>
+      </w:r>
+      <w:proofErr w:type="spellEnd"/>
+      <w:r>
+        <w:t xml:space="preserve"> never generates the same QR code again. Under this assumption, the following way of computing a serial number was selected:</w:t>
+      </w:r>
+    </w:p>
+    <w:p>
+      <w:pPr>
+        <w:pStyle w:val="ListParagraph"/>
+        <w:numPr>
+          <w:ilvl w:val="0"/>
+          <w:numId w:val="8"/>
+        </w:numPr>
+        <w:jc w:val="left"/>
+      </w:pPr>
+      <w:r>
+        <w:t>T</w:t>
+      </w:r>
+      <w:r>
+        <w:t>he input (the number encoded as QR) is converted to a different representation of the same number</w:t>
+      </w:r>
+      <w:r>
+        <w:t>. The base 27 was selected.</w:t>
+      </w:r>
+    </w:p>
+    <w:p>
+      <w:pPr>
+        <w:pStyle w:val="ListParagraph"/>
+        <w:numPr>
+          <w:ilvl w:val="0"/>
+          <w:numId w:val="8"/>
+        </w:numPr>
+        <w:jc w:val="left"/>
+      </w:pPr>
+      <w:r>
+        <w:t>Converting a number to a different base guarantees that the serial numbers are collision free (again, under the assumption, that the QR codes were collision free).</w:t>
+      </w:r>
+    </w:p>
+    <w:p>
+      <w:pPr>
+        <w:pStyle w:val="ListParagraph"/>
+        <w:numPr>
+          <w:ilvl w:val="0"/>
+          <w:numId w:val="8"/>
+        </w:numPr>
+        <w:jc w:val="left"/>
+      </w:pPr>
+      <w:r>
+        <w:t xml:space="preserve">Converting to a different base, e.g. base 16, is a well-known procedure. For </w:t>
+      </w:r>
+      <w:proofErr w:type="spellStart"/>
+      <w:r>
+        <w:t>Pixformance</w:t>
+      </w:r>
+      <w:proofErr w:type="spellEnd"/>
+      <w:r>
+        <w:t xml:space="preserve"> it was important to reduce the length of the serial number. This is easy to achieve by increasing the count of available digits</w:t>
+      </w:r>
+      <w:r>
+        <w:t>/characters</w:t>
+      </w:r>
+      <w:r>
+        <w:t xml:space="preserve">. Base 16 uses the following </w:t>
+      </w:r>
+      <w:r>
+        <w:t>characters</w:t>
+      </w:r>
+      <w:r>
+        <w:t xml:space="preserve">: “0123456789ABCDEF”. </w:t>
+      </w:r>
+    </w:p>
+    <w:p>
+      <w:pPr>
+        <w:pStyle w:val="ListParagraph"/>
+        <w:numPr>
+          <w:ilvl w:val="0"/>
+          <w:numId w:val="8"/>
+        </w:numPr>
+        <w:jc w:val="left"/>
+      </w:pPr>
+      <w:r>
+        <w:t xml:space="preserve">While increasing the number of available </w:t>
+      </w:r>
+      <w:r>
+        <w:t>characters</w:t>
+      </w:r>
+      <w:r>
+        <w:t xml:space="preserve"> it </w:t>
+      </w:r>
+      <w:r>
+        <w:t>is</w:t>
+      </w:r>
+      <w:bookmarkStart w:id="0" w:name="_GoBack"/>
+      <w:bookmarkEnd w:id="0"/>
+      <w:r>
+        <w:t xml:space="preserve"> important to avoid </w:t>
+      </w:r>
+      <w:r>
+        <w:t>characters</w:t>
+      </w:r>
+      <w:r>
+        <w:t xml:space="preserve"> that can be easily misinterpreted, e.g. “0” (zero) and “O” (the letter o) are to be avoided.</w:t>
+      </w:r>
+    </w:p>
+    <w:p>
+      <w:pPr>
+        <w:pStyle w:val="ListParagraph"/>
+        <w:numPr>
+          <w:ilvl w:val="1"/>
+          <w:numId w:val="8"/>
+        </w:numPr>
+        <w:jc w:val="left"/>
+      </w:pPr>
+      <w:r>
+        <w:t>Reference:</w:t>
+      </w:r>
+      <w:r>
+        <w:br/>
+      </w:r>
+      <w:hyperlink r:id="rId11" w:history="1">
+        <w:r>
+          <w:rPr>
+            <w:rStyle w:val="Hyperlink"/>
+          </w:rPr>
+          <w:t>http://www.bmi.bund.de/cae/servlet/contentblob/374538/publicationFile/17985/epass_d_alphanumerische_seriennummer_flyer.pdf</w:t>
+        </w:r>
+      </w:hyperlink>
+    </w:p>
+    <w:p>
+      <w:pPr>
+        <w:pStyle w:val="ListParagraph"/>
+        <w:numPr>
+          <w:ilvl w:val="1"/>
+          <w:numId w:val="8"/>
+        </w:numPr>
+        <w:jc w:val="left"/>
+      </w:pPr>
+      <w:r>
+        <w:t>Such mistakes could be avoided by selecting a good font for printing of the serial number.</w:t>
+      </w:r>
+    </w:p>
+    <w:p>
+      <w:pPr>
+        <w:pStyle w:val="ListParagraph"/>
+        <w:numPr>
+          <w:ilvl w:val="0"/>
+          <w:numId w:val="8"/>
+        </w:numPr>
+        <w:jc w:val="left"/>
+      </w:pPr>
+      <w:r>
+        <w:t xml:space="preserve">The following set of 27 </w:t>
+      </w:r>
+      <w:r>
+        <w:t>characters</w:t>
+      </w:r>
+      <w:r>
+        <w:t xml:space="preserve"> was selected “</w:t>
+      </w:r>
+      <w:r>
+        <w:t>123456789ABCDEFHKLMNPRSTWXYZ</w:t>
+      </w:r>
+      <w:r>
+        <w:t>”.</w:t>
+      </w:r>
+    </w:p>
+    <w:p>
+      <w:pPr>
+        <w:pStyle w:val="ListParagraph"/>
+        <w:numPr>
+          <w:ilvl w:val="0"/>
+          <w:numId w:val="8"/>
+        </w:numPr>
+        <w:jc w:val="left"/>
+      </w:pPr>
+      <w:r>
+        <w:t xml:space="preserve">The number of </w:t>
+      </w:r>
+      <w:r>
+        <w:t>characters</w:t>
+      </w:r>
+      <w:r>
+        <w:t xml:space="preserve"> can</w:t>
+      </w:r>
+      <w:r>
+        <w:t xml:space="preserve"> be further reduced or extended before the first prints are produced.</w:t>
+      </w:r>
+    </w:p>
+    <w:p>
+      <w:r>
+        <w:t xml:space="preserve">The block </w:t>
       </w:r>
       <w:r>
         <w:rPr>
           <w:b/>
         </w:rPr>
-        <w:t>AAA</w:t>
-      </w:r>
-      <w:r>
-        <w:t xml:space="preserve"> and </w:t>
+        <w:t>C</w:t>
+      </w:r>
+      <w:r>
+        <w:t xml:space="preserve"> is the c</w:t>
+      </w:r>
+      <w:r>
+        <w:t>hecksum computed over the block</w:t>
+      </w:r>
+      <w:r>
+        <w:t xml:space="preserve"> </w:t>
       </w:r>
       <w:r>
         <w:rPr>
           <w:b/>
         </w:rPr>
-        <w:t>BBB</w:t>
+        <w:t>AAAA</w:t>
       </w:r>
       <w:r>
         <w:t>.</w:t>
       </w:r>
-    </w:p>
-    <w:p>
-      <w:r>
-        <w:t>The checksum is computed using the Luhn algorithm.</w:t>
+      <w:r>
+        <w:t xml:space="preserve"> The checksum is </w:t>
+      </w:r>
+      <w:r>
+        <w:t xml:space="preserve">as well </w:t>
+      </w:r>
+      <w:r>
+        <w:t>stored in the base 27.</w:t>
+      </w:r>
+    </w:p>
+    <w:p>
+      <w:r>
+        <w:t xml:space="preserve">The checksum is computed using the </w:t>
+      </w:r>
+      <w:proofErr w:type="spellStart"/>
+      <w:r>
+        <w:t>Luhn</w:t>
+      </w:r>
+      <w:proofErr w:type="spellEnd"/>
+      <w:r>
+        <w:t xml:space="preserve"> algorithm.</w:t>
       </w:r>
     </w:p>
     <w:p>
@@ -2107,16 +2468,49 @@
         <w:pStyle w:val="Heading2"/>
       </w:pPr>
       <w:r>
-        <w:t>The Luhn algorithm</w:t>
-      </w:r>
-    </w:p>
-    <w:p>
-      <w:r>
-        <w:t>The Luhn algorithm or Luhn formula, also known as the "modulus 10" or "mod 10" algorithm, is a simple checksum formula used to validate a variety of identification numbers, such as credit card numbers, IMEI numbers, National Provider Identifier numbers in US and Canadian Social Insurance Numbers. It was created by IBM scientist Hans Peter Luhn and described in U.S. Patent No. 2,950,048, filed on January 6, 1954, and granted on August 23, 1960.</w:t>
-      </w:r>
-    </w:p>
-    <w:p>
-      <w:r>
+        <w:t xml:space="preserve">The </w:t>
+      </w:r>
+      <w:proofErr w:type="spellStart"/>
+      <w:r>
+        <w:t>Luhn</w:t>
+      </w:r>
+      <w:proofErr w:type="spellEnd"/>
+      <w:r>
+        <w:t xml:space="preserve"> algorithm</w:t>
+      </w:r>
+    </w:p>
+    <w:p>
+      <w:r>
+        <w:t xml:space="preserve">The </w:t>
+      </w:r>
+      <w:proofErr w:type="spellStart"/>
+      <w:r>
+        <w:t>Luhn</w:t>
+      </w:r>
+      <w:proofErr w:type="spellEnd"/>
+      <w:r>
+        <w:t xml:space="preserve"> algorithm or </w:t>
+      </w:r>
+      <w:proofErr w:type="spellStart"/>
+      <w:r>
+        <w:t>Luhn</w:t>
+      </w:r>
+      <w:proofErr w:type="spellEnd"/>
+      <w:r>
+        <w:t xml:space="preserve"> formula, also known as the "modulus 10" or "mod 10" algorithm, is a simple checksum formula used to validate a variety of identification numbers, such as credit card numbers, IMEI numbers, National Provider Identifier numbers in US and Canadian Social Insurance Numbers. It was created by IBM scientist Hans Peter </w:t>
+      </w:r>
+      <w:proofErr w:type="spellStart"/>
+      <w:r>
+        <w:t>Luhn</w:t>
+      </w:r>
+      <w:proofErr w:type="spellEnd"/>
+      <w:r>
+        <w:t xml:space="preserve"> and described in U.S. Patent No. 2,950,048, filed on January 6, 1954, and granted on August 23, 1960.</w:t>
+      </w:r>
+    </w:p>
+    <w:p>
+      <w:r>
+        <w:lastRenderedPageBreak/>
         <w:t>The algorithm is in the public domain and is in wide use today. It is specified in ISO/IEC 7812-1.</w:t>
       </w:r>
       <w:r>
@@ -2136,7 +2530,15 @@
     </w:p>
     <w:p>
       <w:r>
-        <w:t xml:space="preserve">The Luhn algorithm will detect any single-digit error, as well as almost all transpositions of adjacent digits. It will not, however, detect transposition of the two-digit sequence 09 to 90 (or vice versa). It will detect 7 of the 10 possible twin errors (it will not detect 22 </w:t>
+        <w:t xml:space="preserve">The </w:t>
+      </w:r>
+      <w:proofErr w:type="spellStart"/>
+      <w:r>
+        <w:t>Luhn</w:t>
+      </w:r>
+      <w:proofErr w:type="spellEnd"/>
+      <w:r>
+        <w:t xml:space="preserve"> algorithm will detect any single-digit error, as well as almost all transpositions of adjacent digits. It will not, however, detect transposition of the two-digit sequence 09 to 90 (or vice versa). It will detect 7 of the 10 possible twin errors (it will not detect 22 </w:t>
       </w:r>
       <w:r>
         <w:rPr>
@@ -2171,7 +2573,31 @@
         <w:keepNext/>
       </w:pPr>
       <w:r>
-        <w:t>Other, more complex check-digit algorithms (such as the Verhoeff algorithm and the Damm algorithm) can detect more transcription errors. The Luhn mod N algorithm is an extension that supports non-numerical strings.</w:t>
+        <w:t xml:space="preserve">Other, more complex check-digit algorithms (such as the </w:t>
+      </w:r>
+      <w:proofErr w:type="spellStart"/>
+      <w:r>
+        <w:t>Verhoeff</w:t>
+      </w:r>
+      <w:proofErr w:type="spellEnd"/>
+      <w:r>
+        <w:t xml:space="preserve"> algorithm and the </w:t>
+      </w:r>
+      <w:proofErr w:type="spellStart"/>
+      <w:r>
+        <w:t>Damm</w:t>
+      </w:r>
+      <w:proofErr w:type="spellEnd"/>
+      <w:r>
+        <w:t xml:space="preserve"> algorithm) can detect more transcription errors. The </w:t>
+      </w:r>
+      <w:proofErr w:type="spellStart"/>
+      <w:r>
+        <w:t>Luhn</w:t>
+      </w:r>
+      <w:proofErr w:type="spellEnd"/>
+      <w:r>
+        <w:t xml:space="preserve"> mod N algorithm is an extension that supports non-numerical strings.</w:t>
       </w:r>
     </w:p>
     <w:p>
@@ -2193,12 +2619,36 @@
         <w:pStyle w:val="Heading2"/>
       </w:pPr>
       <w:r>
-        <w:t>The Verhoeff algorithm</w:t>
-      </w:r>
-    </w:p>
-    <w:p>
-      <w:r>
-        <w:t xml:space="preserve">In the future releases of the Pixformance system, a transition to the Verhoeff algorithm should be considered. The additional overhead occurs only during the production of the QR code cards and has no negative impact on the performance or usability of the system in other phases. </w:t>
+        <w:t xml:space="preserve">The </w:t>
+      </w:r>
+      <w:proofErr w:type="spellStart"/>
+      <w:r>
+        <w:t>Verhoeff</w:t>
+      </w:r>
+      <w:proofErr w:type="spellEnd"/>
+      <w:r>
+        <w:t xml:space="preserve"> algorithm</w:t>
+      </w:r>
+    </w:p>
+    <w:p>
+      <w:r>
+        <w:t xml:space="preserve">In the future releases of the </w:t>
+      </w:r>
+      <w:proofErr w:type="spellStart"/>
+      <w:r>
+        <w:t>Pixformance</w:t>
+      </w:r>
+      <w:proofErr w:type="spellEnd"/>
+      <w:r>
+        <w:t xml:space="preserve"> system, a transition to the </w:t>
+      </w:r>
+      <w:proofErr w:type="spellStart"/>
+      <w:r>
+        <w:t>Verhoeff</w:t>
+      </w:r>
+      <w:proofErr w:type="spellEnd"/>
+      <w:r>
+        <w:t xml:space="preserve"> algorithm should be considered. The additional overhead occurs only during the production of the QR code cards and has no negative impact on the performance or usability of the system in other phases. </w:t>
       </w:r>
     </w:p>
     <w:p>
@@ -2207,7 +2657,15 @@
       </w:pPr>
       <w:r>
         <w:lastRenderedPageBreak/>
-        <w:t>Activation of Pixformance Membership Tags</w:t>
+        <w:t xml:space="preserve">Activation of </w:t>
+      </w:r>
+      <w:proofErr w:type="spellStart"/>
+      <w:r>
+        <w:t>Pixformance</w:t>
+      </w:r>
+      <w:proofErr w:type="spellEnd"/>
+      <w:r>
+        <w:t xml:space="preserve"> Membership Tags</w:t>
       </w:r>
     </w:p>
     <w:p/>
@@ -2220,8 +2678,21 @@
       </w:r>
     </w:p>
     <w:p>
-      <w:r>
-        <w:t>Pixformance Membership Tags must be activated and assigned to a club prior to registration of a new member and his Pixformance Membership Tag. The activation creates a user account that is assigned to a club. This enables the following features:</w:t>
+      <w:proofErr w:type="spellStart"/>
+      <w:r>
+        <w:t>Pixformance</w:t>
+      </w:r>
+      <w:proofErr w:type="spellEnd"/>
+      <w:r>
+        <w:t xml:space="preserve"> Membership Tags must be activated and assigned to a club prior to registration of a new member and his </w:t>
+      </w:r>
+      <w:proofErr w:type="spellStart"/>
+      <w:r>
+        <w:t>Pixformance</w:t>
+      </w:r>
+      <w:proofErr w:type="spellEnd"/>
+      <w:r>
+        <w:t xml:space="preserve"> Membership Tag. The activation creates a user account that is assigned to a club. This enables the following features:</w:t>
       </w:r>
     </w:p>
     <w:p>
@@ -2257,12 +2728,28 @@
         </w:numPr>
       </w:pPr>
       <w:r>
-        <w:t>Registration of the new member and his Pixformance Membership Tag from home and access to the data about workouts performed prior to the registration.</w:t>
-      </w:r>
-    </w:p>
-    <w:p>
-      <w:r>
-        <w:t>Those features enable access to the Pixformance station to all user groups, even those groups without a need for full support provided by the platform – they will still get the default program that’s created by the club owner.</w:t>
+        <w:t xml:space="preserve">Registration of the new member and his </w:t>
+      </w:r>
+      <w:proofErr w:type="spellStart"/>
+      <w:r>
+        <w:t>Pixformance</w:t>
+      </w:r>
+      <w:proofErr w:type="spellEnd"/>
+      <w:r>
+        <w:t xml:space="preserve"> Membership Tag from home and access to the data about workouts performed prior to the registration.</w:t>
+      </w:r>
+    </w:p>
+    <w:p>
+      <w:r>
+        <w:t xml:space="preserve">Those features enable access to the </w:t>
+      </w:r>
+      <w:proofErr w:type="spellStart"/>
+      <w:r>
+        <w:t>Pixformance</w:t>
+      </w:r>
+      <w:proofErr w:type="spellEnd"/>
+      <w:r>
+        <w:t xml:space="preserve"> station to all user groups, even those groups without a need for full support provided by the platform – they will still get the default program that’s created by the club owner.</w:t>
       </w:r>
     </w:p>
     <w:p>
@@ -2277,8 +2764,29 @@
       <w:r>
         <w:t xml:space="preserve">The activation is performed by the club owner within the </w:t>
       </w:r>
-      <w:r>
-        <w:t xml:space="preserve">Pixformance Online Platform. The club owner will be asked to fill out a form online and enter the serial numbers of the Pixformance Membership Tags he wants to activate. Inactive Pixformance Membership Tags cannot be used for registration. </w:t>
+      <w:proofErr w:type="spellStart"/>
+      <w:r>
+        <w:t>Pixformance</w:t>
+      </w:r>
+      <w:proofErr w:type="spellEnd"/>
+      <w:r>
+        <w:t xml:space="preserve"> Online Platform. The club owner will be asked to fill out a form online and enter the serial numbers of the </w:t>
+      </w:r>
+      <w:proofErr w:type="spellStart"/>
+      <w:r>
+        <w:t>Pixformance</w:t>
+      </w:r>
+      <w:proofErr w:type="spellEnd"/>
+      <w:r>
+        <w:t xml:space="preserve"> Membership Tags he wants to activate. Inactive </w:t>
+      </w:r>
+      <w:proofErr w:type="spellStart"/>
+      <w:r>
+        <w:t>Pixformance</w:t>
+      </w:r>
+      <w:proofErr w:type="spellEnd"/>
+      <w:r>
+        <w:t xml:space="preserve"> Membership Tags cannot be used for registration. </w:t>
       </w:r>
     </w:p>
     <w:p>
@@ -2293,7 +2801,15 @@
         <w:t>egistration</w:t>
       </w:r>
       <w:r>
-        <w:t xml:space="preserve"> of new Pixformance member</w:t>
+        <w:t xml:space="preserve"> of new </w:t>
+      </w:r>
+      <w:proofErr w:type="spellStart"/>
+      <w:r>
+        <w:t>Pixformance</w:t>
+      </w:r>
+      <w:proofErr w:type="spellEnd"/>
+      <w:r>
+        <w:t xml:space="preserve"> member</w:t>
       </w:r>
     </w:p>
     <w:p/>
@@ -2306,7 +2822,15 @@
         </w:numPr>
       </w:pPr>
       <w:r>
-        <w:t>New Pixformance member receives a</w:t>
+        <w:t xml:space="preserve">New </w:t>
+      </w:r>
+      <w:proofErr w:type="spellStart"/>
+      <w:r>
+        <w:t>Pixformance</w:t>
+      </w:r>
+      <w:proofErr w:type="spellEnd"/>
+      <w:r>
+        <w:t xml:space="preserve"> member receives a</w:t>
       </w:r>
       <w:r>
         <w:t xml:space="preserve"> sticker</w:t>
@@ -2314,15 +2838,25 @@
       <w:r>
         <w:t xml:space="preserve">, the </w:t>
       </w:r>
-      <w:r>
-        <w:t xml:space="preserve">Pixformance Membership </w:t>
+      <w:proofErr w:type="spellStart"/>
+      <w:r>
+        <w:t>Pixformance</w:t>
+      </w:r>
+      <w:proofErr w:type="spellEnd"/>
+      <w:r>
+        <w:t xml:space="preserve"> Membership </w:t>
       </w:r>
       <w:r>
         <w:t>Tag,</w:t>
       </w:r>
       <w:r>
-        <w:t xml:space="preserve"> provided by Pixformance</w:t>
-      </w:r>
+        <w:t xml:space="preserve"> provided by </w:t>
+      </w:r>
+      <w:proofErr w:type="spellStart"/>
+      <w:r>
+        <w:t>Pixformance</w:t>
+      </w:r>
+      <w:proofErr w:type="spellEnd"/>
       <w:r>
         <w:t xml:space="preserve"> from the club operator.</w:t>
       </w:r>
@@ -2331,8 +2865,13 @@
       <w:pPr>
         <w:ind w:left="720"/>
       </w:pPr>
-      <w:r>
-        <w:t>Pixformance will provide the club owner with a large number of pre</w:t>
+      <w:proofErr w:type="spellStart"/>
+      <w:r>
+        <w:t>Pixformance</w:t>
+      </w:r>
+      <w:proofErr w:type="spellEnd"/>
+      <w:r>
+        <w:t xml:space="preserve"> will provide the club owner with a large number of pre</w:t>
       </w:r>
       <w:r>
         <w:t>-</w:t>
@@ -2340,14 +2879,24 @@
       <w:r>
         <w:t xml:space="preserve">printed </w:t>
       </w:r>
-      <w:r>
-        <w:t>Pixformance Membership Tag</w:t>
+      <w:proofErr w:type="spellStart"/>
+      <w:r>
+        <w:t>Pixformance</w:t>
+      </w:r>
+      <w:proofErr w:type="spellEnd"/>
+      <w:r>
+        <w:t xml:space="preserve"> Membership Tag</w:t>
       </w:r>
       <w:r>
         <w:t xml:space="preserve">s, e.g. as a roll or a pack of sheets. The preprinted </w:t>
       </w:r>
-      <w:r>
-        <w:t xml:space="preserve">Pixformance Membership </w:t>
+      <w:proofErr w:type="spellStart"/>
+      <w:r>
+        <w:t>Pixformance</w:t>
+      </w:r>
+      <w:proofErr w:type="spellEnd"/>
+      <w:r>
+        <w:t xml:space="preserve"> Membership </w:t>
       </w:r>
       <w:r>
         <w:t>Tag</w:t>
@@ -2361,8 +2910,13 @@
       <w:r>
         <w:t xml:space="preserve">aren’t activated but they must be registered as “in use” in order to make sure that no other club receives the same </w:t>
       </w:r>
-      <w:r>
-        <w:t xml:space="preserve">Pixformance Membership </w:t>
+      <w:proofErr w:type="spellStart"/>
+      <w:r>
+        <w:t>Pixformance</w:t>
+      </w:r>
+      <w:proofErr w:type="spellEnd"/>
+      <w:r>
+        <w:t xml:space="preserve"> Membership </w:t>
       </w:r>
       <w:r>
         <w:t>Tags</w:t>
@@ -2519,8 +3073,13 @@
       <w:r>
         <w:t xml:space="preserve">Example of a </w:t>
       </w:r>
-      <w:r>
-        <w:t xml:space="preserve">Pixformance Membership </w:t>
+      <w:proofErr w:type="spellStart"/>
+      <w:r>
+        <w:t>Pixformance</w:t>
+      </w:r>
+      <w:proofErr w:type="spellEnd"/>
+      <w:r>
+        <w:t xml:space="preserve"> Membership </w:t>
       </w:r>
       <w:r>
         <w:t>Tag</w:t>
@@ -2538,8 +3097,13 @@
       <w:r>
         <w:t xml:space="preserve">The </w:t>
       </w:r>
-      <w:r>
-        <w:t>Pixformance Membership Tag</w:t>
+      <w:proofErr w:type="spellStart"/>
+      <w:r>
+        <w:t>Pixformance</w:t>
+      </w:r>
+      <w:proofErr w:type="spellEnd"/>
+      <w:r>
+        <w:t xml:space="preserve"> Membership Tag</w:t>
       </w:r>
       <w:r>
         <w:t xml:space="preserve"> contains a QR code </w:t>
@@ -2551,7 +3115,15 @@
         <w:t>which</w:t>
       </w:r>
       <w:r>
-        <w:t xml:space="preserve"> encodes the UserQR) </w:t>
+        <w:t xml:space="preserve"> encodes the </w:t>
+      </w:r>
+      <w:proofErr w:type="spellStart"/>
+      <w:r>
+        <w:t>UserQR</w:t>
+      </w:r>
+      <w:proofErr w:type="spellEnd"/>
+      <w:r>
+        <w:t xml:space="preserve">) </w:t>
       </w:r>
       <w:r>
         <w:t>and a unique serial number</w:t>
@@ -2559,8 +3131,13 @@
       <w:r>
         <w:t xml:space="preserve">. The </w:t>
       </w:r>
-      <w:r>
-        <w:t xml:space="preserve">Pixformance Membership </w:t>
+      <w:proofErr w:type="spellStart"/>
+      <w:r>
+        <w:t>Pixformance</w:t>
+      </w:r>
+      <w:proofErr w:type="spellEnd"/>
+      <w:r>
+        <w:t xml:space="preserve"> Membership </w:t>
       </w:r>
       <w:r>
         <w:t xml:space="preserve">Tag </w:t>
@@ -2592,11 +3169,24 @@
       <w:r>
         <w:t xml:space="preserve">The </w:t>
       </w:r>
-      <w:r>
-        <w:t>Pixformance Membership Tag</w:t>
-      </w:r>
-      <w:r>
-        <w:t xml:space="preserve"> can be used straight away at any Pixformance </w:t>
+      <w:proofErr w:type="spellStart"/>
+      <w:r>
+        <w:t>Pixformance</w:t>
+      </w:r>
+      <w:proofErr w:type="spellEnd"/>
+      <w:r>
+        <w:t xml:space="preserve"> Membership Tag</w:t>
+      </w:r>
+      <w:r>
+        <w:t xml:space="preserve"> can be used straight away at any </w:t>
+      </w:r>
+      <w:proofErr w:type="spellStart"/>
+      <w:r>
+        <w:t>Pixformance</w:t>
+      </w:r>
+      <w:proofErr w:type="spellEnd"/>
+      <w:r>
+        <w:t xml:space="preserve"> </w:t>
       </w:r>
       <w:r>
         <w:t>station in the assigned club.</w:t>
@@ -2613,8 +3203,13 @@
       <w:r>
         <w:t xml:space="preserve">There is a basic “welcome” program assigned to each </w:t>
       </w:r>
-      <w:r>
-        <w:t>Pixformance Membership Tag</w:t>
+      <w:proofErr w:type="spellStart"/>
+      <w:r>
+        <w:t>Pixformance</w:t>
+      </w:r>
+      <w:proofErr w:type="spellEnd"/>
+      <w:r>
+        <w:t xml:space="preserve"> Membership Tag</w:t>
       </w:r>
       <w:r>
         <w:t xml:space="preserve"> that shows off the best exercises that are also “safe to use” for the majority of potential members (e.g. no heavy </w:t>
@@ -2638,7 +3233,15 @@
         </w:numPr>
       </w:pPr>
       <w:r>
-        <w:t>The history of all performed exercises is being stored within the Pixformance system.</w:t>
+        <w:t xml:space="preserve">The history of all performed exercises is being stored within the </w:t>
+      </w:r>
+      <w:proofErr w:type="spellStart"/>
+      <w:r>
+        <w:t>Pixformance</w:t>
+      </w:r>
+      <w:proofErr w:type="spellEnd"/>
+      <w:r>
+        <w:t xml:space="preserve"> system.</w:t>
       </w:r>
     </w:p>
     <w:p>
@@ -2658,8 +3261,13 @@
       <w:r>
         <w:t xml:space="preserve"> their </w:t>
       </w:r>
-      <w:r>
-        <w:t>Pixformance Membership Tag</w:t>
+      <w:proofErr w:type="spellStart"/>
+      <w:r>
+        <w:t>Pixformance</w:t>
+      </w:r>
+      <w:proofErr w:type="spellEnd"/>
+      <w:r>
+        <w:t xml:space="preserve"> Membership Tag</w:t>
       </w:r>
       <w:r>
         <w:t>.</w:t>
@@ -2730,11 +3338,24 @@
       <w:r>
         <w:t xml:space="preserve"> the </w:t>
       </w:r>
-      <w:r>
-        <w:t>Pixformance Membership Tag</w:t>
-      </w:r>
-      <w:r>
-        <w:t>, the member visits the Pixformance Online Platform</w:t>
+      <w:proofErr w:type="spellStart"/>
+      <w:r>
+        <w:t>Pixformance</w:t>
+      </w:r>
+      <w:proofErr w:type="spellEnd"/>
+      <w:r>
+        <w:t xml:space="preserve"> Membership Tag</w:t>
+      </w:r>
+      <w:r>
+        <w:t xml:space="preserve">, the member visits the </w:t>
+      </w:r>
+      <w:proofErr w:type="spellStart"/>
+      <w:r>
+        <w:t>Pixformance</w:t>
+      </w:r>
+      <w:proofErr w:type="spellEnd"/>
+      <w:r>
+        <w:t xml:space="preserve"> Online Platform</w:t>
       </w:r>
       <w:r>
         <w:t>.</w:t>
@@ -2782,7 +3403,15 @@
         </w:numPr>
       </w:pPr>
       <w:r>
-        <w:t>The welcome page of the Pixformance Online Platform contains a large button for “</w:t>
+        <w:t xml:space="preserve">The welcome page of the </w:t>
+      </w:r>
+      <w:proofErr w:type="spellStart"/>
+      <w:r>
+        <w:t>Pixformance</w:t>
+      </w:r>
+      <w:proofErr w:type="spellEnd"/>
+      <w:r>
+        <w:t xml:space="preserve"> Online Platform contains a large button for “</w:t>
       </w:r>
       <w:r>
         <w:t>Registration</w:t>
@@ -2799,8 +3428,13 @@
       <w:r>
         <w:t xml:space="preserve"> </w:t>
       </w:r>
-      <w:r>
-        <w:t>Pixformance Membership Tag</w:t>
+      <w:proofErr w:type="spellStart"/>
+      <w:r>
+        <w:t>Pixformance</w:t>
+      </w:r>
+      <w:proofErr w:type="spellEnd"/>
+      <w:r>
+        <w:t xml:space="preserve"> Membership Tag</w:t>
       </w:r>
       <w:r>
         <w:t>s.</w:t>
@@ -2823,8 +3457,13 @@
       <w:r>
         <w:t xml:space="preserve"> of the </w:t>
       </w:r>
-      <w:r>
-        <w:t>Pixformance Membership Tag</w:t>
+      <w:proofErr w:type="spellStart"/>
+      <w:r>
+        <w:t>Pixformance</w:t>
+      </w:r>
+      <w:proofErr w:type="spellEnd"/>
+      <w:r>
+        <w:t xml:space="preserve"> Membership Tag</w:t>
       </w:r>
       <w:r>
         <w:t>, the new member is asked to provide personal data such as</w:t>
@@ -2861,7 +3500,15 @@
         <w:t>U</w:t>
       </w:r>
       <w:r>
-        <w:t>ser name and password for future access to the Pixformance Online Platform</w:t>
+        <w:t xml:space="preserve">ser name and password for future access to the </w:t>
+      </w:r>
+      <w:proofErr w:type="spellStart"/>
+      <w:r>
+        <w:t>Pixformance</w:t>
+      </w:r>
+      <w:proofErr w:type="spellEnd"/>
+      <w:r>
+        <w:t xml:space="preserve"> Online Platform</w:t>
       </w:r>
       <w:r>
         <w:t>.</w:t>
@@ -2896,8 +3543,13 @@
       <w:r>
         <w:t xml:space="preserve">he serial number printed below the QR code on the </w:t>
       </w:r>
-      <w:r>
-        <w:t>Pixformance Membership Tag</w:t>
+      <w:proofErr w:type="spellStart"/>
+      <w:r>
+        <w:t>Pixformance</w:t>
+      </w:r>
+      <w:proofErr w:type="spellEnd"/>
+      <w:r>
+        <w:t xml:space="preserve"> Membership Tag</w:t>
       </w:r>
       <w:r>
         <w:t>.</w:t>
@@ -2908,17 +3560,38 @@
       <w:r>
         <w:t xml:space="preserve">Based on the serial number of the </w:t>
       </w:r>
-      <w:r>
-        <w:t>Pixformance Membership Tag</w:t>
+      <w:proofErr w:type="spellStart"/>
+      <w:r>
+        <w:t>Pixformance</w:t>
+      </w:r>
+      <w:proofErr w:type="spellEnd"/>
+      <w:r>
+        <w:t xml:space="preserve"> Membership Tag</w:t>
       </w:r>
       <w:r>
         <w:t>, t</w:t>
       </w:r>
       <w:r>
-        <w:t xml:space="preserve">he Pixformance Online Platform is able to </w:t>
-      </w:r>
-      <w:r>
-        <w:t xml:space="preserve">match the UserQR to the newly </w:t>
+        <w:t xml:space="preserve">he </w:t>
+      </w:r>
+      <w:proofErr w:type="spellStart"/>
+      <w:r>
+        <w:t>Pixformance</w:t>
+      </w:r>
+      <w:proofErr w:type="spellEnd"/>
+      <w:r>
+        <w:t xml:space="preserve"> Online Platform is able to </w:t>
+      </w:r>
+      <w:r>
+        <w:t xml:space="preserve">match the </w:t>
+      </w:r>
+      <w:proofErr w:type="spellStart"/>
+      <w:r>
+        <w:t>UserQR</w:t>
+      </w:r>
+      <w:proofErr w:type="spellEnd"/>
+      <w:r>
+        <w:t xml:space="preserve"> to the newly </w:t>
       </w:r>
       <w:r>
         <w:t>registered</w:t>
@@ -2936,8 +3609,13 @@
         <w:lastRenderedPageBreak/>
         <w:t xml:space="preserve">Replacement of lost </w:t>
       </w:r>
-      <w:r>
-        <w:t>Pixformance Membership Tags</w:t>
+      <w:proofErr w:type="spellStart"/>
+      <w:r>
+        <w:t>Pixformance</w:t>
+      </w:r>
+      <w:proofErr w:type="spellEnd"/>
+      <w:r>
+        <w:t xml:space="preserve"> Membership Tags</w:t>
       </w:r>
       <w:bookmarkEnd w:id="1"/>
     </w:p>
@@ -2961,8 +3639,13 @@
       <w:r>
         <w:t xml:space="preserve">Member receives the new </w:t>
       </w:r>
-      <w:r>
-        <w:t xml:space="preserve">Pixformance Membership </w:t>
+      <w:proofErr w:type="spellStart"/>
+      <w:r>
+        <w:t>Pixformance</w:t>
+      </w:r>
+      <w:proofErr w:type="spellEnd"/>
+      <w:r>
+        <w:t xml:space="preserve"> Membership </w:t>
       </w:r>
       <w:r>
         <w:t xml:space="preserve">Tag </w:t>
@@ -2980,7 +3663,15 @@
         </w:numPr>
       </w:pPr>
       <w:r>
-        <w:t>Member logs in to the Pixformance Online Platform.</w:t>
+        <w:t xml:space="preserve">Member logs in to the </w:t>
+      </w:r>
+      <w:proofErr w:type="spellStart"/>
+      <w:r>
+        <w:t>Pixformance</w:t>
+      </w:r>
+      <w:proofErr w:type="spellEnd"/>
+      <w:r>
+        <w:t xml:space="preserve"> Online Platform.</w:t>
       </w:r>
     </w:p>
     <w:p>
@@ -2994,14 +3685,27 @@
       <w:r>
         <w:t xml:space="preserve">Member activates the function “Register new </w:t>
       </w:r>
-      <w:r>
-        <w:t>Pixformance Membership Tag</w:t>
+      <w:proofErr w:type="spellStart"/>
+      <w:r>
+        <w:t>Pixformance</w:t>
+      </w:r>
+      <w:proofErr w:type="spellEnd"/>
+      <w:r>
+        <w:t xml:space="preserve"> Membership Tag</w:t>
       </w:r>
       <w:r>
         <w:t>”</w:t>
       </w:r>
       <w:r>
-        <w:t xml:space="preserve"> within the Pixformance Online Platform</w:t>
+        <w:t xml:space="preserve"> within the </w:t>
+      </w:r>
+      <w:proofErr w:type="spellStart"/>
+      <w:r>
+        <w:t>Pixformance</w:t>
+      </w:r>
+      <w:proofErr w:type="spellEnd"/>
+      <w:r>
+        <w:t xml:space="preserve"> Online Platform</w:t>
       </w:r>
       <w:r>
         <w:t>.</w:t>
@@ -3018,8 +3722,13 @@
       <w:r>
         <w:t xml:space="preserve">Member provides the serial number printed below the QR code on the </w:t>
       </w:r>
-      <w:r>
-        <w:t>Pixformance Membership Tag</w:t>
+      <w:proofErr w:type="spellStart"/>
+      <w:r>
+        <w:t>Pixformance</w:t>
+      </w:r>
+      <w:proofErr w:type="spellEnd"/>
+      <w:r>
+        <w:t xml:space="preserve"> Membership Tag</w:t>
       </w:r>
       <w:r>
         <w:t>.</w:t>
@@ -3034,7 +3743,23 @@
         </w:numPr>
       </w:pPr>
       <w:r>
-        <w:t>The Pixformance Online Platform updates the UserQR assigned to the member.</w:t>
+        <w:t xml:space="preserve">The </w:t>
+      </w:r>
+      <w:proofErr w:type="spellStart"/>
+      <w:r>
+        <w:t>Pixformance</w:t>
+      </w:r>
+      <w:proofErr w:type="spellEnd"/>
+      <w:r>
+        <w:t xml:space="preserve"> Online Platform updates the </w:t>
+      </w:r>
+      <w:proofErr w:type="spellStart"/>
+      <w:r>
+        <w:t>UserQR</w:t>
+      </w:r>
+      <w:proofErr w:type="spellEnd"/>
+      <w:r>
+        <w:t xml:space="preserve"> assigned to the member.</w:t>
       </w:r>
     </w:p>
     <w:p>
@@ -3046,7 +3771,15 @@
         </w:numPr>
       </w:pPr>
       <w:r>
-        <w:t>The old UserQR will be deactivated.</w:t>
+        <w:t xml:space="preserve">The old </w:t>
+      </w:r>
+      <w:proofErr w:type="spellStart"/>
+      <w:r>
+        <w:t>UserQR</w:t>
+      </w:r>
+      <w:proofErr w:type="spellEnd"/>
+      <w:r>
+        <w:t xml:space="preserve"> will be deactivated.</w:t>
       </w:r>
     </w:p>
     <w:p>
@@ -3060,11 +3793,24 @@
       <w:r>
         <w:t xml:space="preserve">The member can use his new </w:t>
       </w:r>
-      <w:r>
-        <w:t>Pixformance Membership Tag</w:t>
-      </w:r>
-      <w:r>
-        <w:t xml:space="preserve"> to log in on a Pixformance Station.</w:t>
+      <w:proofErr w:type="spellStart"/>
+      <w:r>
+        <w:t>Pixformance</w:t>
+      </w:r>
+      <w:proofErr w:type="spellEnd"/>
+      <w:r>
+        <w:t xml:space="preserve"> Membership Tag</w:t>
+      </w:r>
+      <w:r>
+        <w:t xml:space="preserve"> to log in on a </w:t>
+      </w:r>
+      <w:proofErr w:type="spellStart"/>
+      <w:r>
+        <w:t>Pixformance</w:t>
+      </w:r>
+      <w:proofErr w:type="spellEnd"/>
+      <w:r>
+        <w:t xml:space="preserve"> Station.</w:t>
       </w:r>
     </w:p>
     <w:p>
@@ -3090,7 +3836,15 @@
         <w:t xml:space="preserve"> the </w:t>
       </w:r>
       <w:r>
-        <w:t>new Pixformance Membership Tag</w:t>
+        <w:t xml:space="preserve">new </w:t>
+      </w:r>
+      <w:proofErr w:type="spellStart"/>
+      <w:r>
+        <w:t>Pixformance</w:t>
+      </w:r>
+      <w:proofErr w:type="spellEnd"/>
+      <w:r>
+        <w:t xml:space="preserve"> Membership Tag</w:t>
       </w:r>
     </w:p>
     <w:p>
@@ -3102,7 +3856,15 @@
         </w:numPr>
       </w:pPr>
       <w:r>
-        <w:t>Club operator logs in to the Pixformance Online Platform as the operator.</w:t>
+        <w:t xml:space="preserve">Club operator logs in to the </w:t>
+      </w:r>
+      <w:proofErr w:type="spellStart"/>
+      <w:r>
+        <w:t>Pixformance</w:t>
+      </w:r>
+      <w:proofErr w:type="spellEnd"/>
+      <w:r>
+        <w:t xml:space="preserve"> Online Platform as the operator.</w:t>
       </w:r>
     </w:p>
     <w:p>
@@ -3117,7 +3879,15 @@
         <w:t xml:space="preserve">Club operator </w:t>
       </w:r>
       <w:r>
-        <w:t>finds the member record within the Pixformance Online Platform</w:t>
+        <w:t xml:space="preserve">finds the member record within the </w:t>
+      </w:r>
+      <w:proofErr w:type="spellStart"/>
+      <w:r>
+        <w:t>Pixformance</w:t>
+      </w:r>
+      <w:proofErr w:type="spellEnd"/>
+      <w:r>
+        <w:t xml:space="preserve"> Online Platform</w:t>
       </w:r>
     </w:p>
     <w:p>
@@ -3131,8 +3901,13 @@
       <w:r>
         <w:t xml:space="preserve">Club operator activates the function “Register new </w:t>
       </w:r>
-      <w:r>
-        <w:t xml:space="preserve">Pixformance Membership </w:t>
+      <w:proofErr w:type="spellStart"/>
+      <w:r>
+        <w:t>Pixformance</w:t>
+      </w:r>
+      <w:proofErr w:type="spellEnd"/>
+      <w:r>
+        <w:t xml:space="preserve"> Membership </w:t>
       </w:r>
       <w:r>
         <w:t>Tag”.</w:t>
@@ -3149,8 +3924,13 @@
       <w:r>
         <w:t xml:space="preserve">Club operator provides the new serial number printed below the QR code on the </w:t>
       </w:r>
-      <w:r>
-        <w:t xml:space="preserve">Pixformance Membership </w:t>
+      <w:proofErr w:type="spellStart"/>
+      <w:r>
+        <w:t>Pixformance</w:t>
+      </w:r>
+      <w:proofErr w:type="spellEnd"/>
+      <w:r>
+        <w:t xml:space="preserve"> Membership </w:t>
       </w:r>
       <w:r>
         <w:t>Tag.</w:t>
@@ -3165,7 +3945,23 @@
         </w:numPr>
       </w:pPr>
       <w:r>
-        <w:t>The Pixformance Online Platform updates the UserQR assigned to the member.</w:t>
+        <w:t xml:space="preserve">The </w:t>
+      </w:r>
+      <w:proofErr w:type="spellStart"/>
+      <w:r>
+        <w:t>Pixformance</w:t>
+      </w:r>
+      <w:proofErr w:type="spellEnd"/>
+      <w:r>
+        <w:t xml:space="preserve"> Online Platform updates the </w:t>
+      </w:r>
+      <w:proofErr w:type="spellStart"/>
+      <w:r>
+        <w:t>UserQR</w:t>
+      </w:r>
+      <w:proofErr w:type="spellEnd"/>
+      <w:r>
+        <w:t xml:space="preserve"> assigned to the member.</w:t>
       </w:r>
     </w:p>
     <w:p>
@@ -3177,7 +3973,15 @@
         </w:numPr>
       </w:pPr>
       <w:r>
-        <w:t>The old UserQR will be deactivated.</w:t>
+        <w:t xml:space="preserve">The old </w:t>
+      </w:r>
+      <w:proofErr w:type="spellStart"/>
+      <w:r>
+        <w:t>UserQR</w:t>
+      </w:r>
+      <w:proofErr w:type="spellEnd"/>
+      <w:r>
+        <w:t xml:space="preserve"> will be deactivated.</w:t>
       </w:r>
     </w:p>
     <w:p>
@@ -3189,7 +3993,15 @@
         </w:numPr>
       </w:pPr>
       <w:r>
-        <w:t>The club operator hands over the Pixformance Membership Tag to the member</w:t>
+        <w:t xml:space="preserve">The club operator hands over the </w:t>
+      </w:r>
+      <w:proofErr w:type="spellStart"/>
+      <w:r>
+        <w:t>Pixformance</w:t>
+      </w:r>
+      <w:proofErr w:type="spellEnd"/>
+      <w:r>
+        <w:t xml:space="preserve"> Membership Tag to the member</w:t>
       </w:r>
     </w:p>
     <w:p>
@@ -3201,7 +4013,23 @@
         </w:numPr>
       </w:pPr>
       <w:r>
-        <w:t>The member can use his new Pixformance Membership Tag to log in on a Pixformance Station.</w:t>
+        <w:t xml:space="preserve">The member can use his new </w:t>
+      </w:r>
+      <w:proofErr w:type="spellStart"/>
+      <w:r>
+        <w:t>Pixformance</w:t>
+      </w:r>
+      <w:proofErr w:type="spellEnd"/>
+      <w:r>
+        <w:t xml:space="preserve"> Membership Tag to log in on a </w:t>
+      </w:r>
+      <w:proofErr w:type="spellStart"/>
+      <w:r>
+        <w:t>Pixformance</w:t>
+      </w:r>
+      <w:proofErr w:type="spellEnd"/>
+      <w:r>
+        <w:t xml:space="preserve"> Station.</w:t>
       </w:r>
     </w:p>
     <w:p>
@@ -3210,7 +4038,15 @@
       </w:pPr>
       <w:r>
         <w:lastRenderedPageBreak/>
-        <w:t>Forgotten Pixformance Membership Tags</w:t>
+        <w:t xml:space="preserve">Forgotten </w:t>
+      </w:r>
+      <w:proofErr w:type="spellStart"/>
+      <w:r>
+        <w:t>Pixformance</w:t>
+      </w:r>
+      <w:proofErr w:type="spellEnd"/>
+      <w:r>
+        <w:t xml:space="preserve"> Membership Tags</w:t>
       </w:r>
     </w:p>
     <w:p/>
@@ -3219,12 +4055,28 @@
         <w:pStyle w:val="Heading2"/>
       </w:pPr>
       <w:r>
-        <w:t>Scenario 1: Providing a printout of the Pixformance Membership Tag</w:t>
-      </w:r>
-    </w:p>
-    <w:p>
-      <w:r>
-        <w:t xml:space="preserve">The club operator could print the original Pixformance Membership Tag of the member and hand it over to her/him. </w:t>
+        <w:t xml:space="preserve">Scenario 1: Providing a printout of the </w:t>
+      </w:r>
+      <w:proofErr w:type="spellStart"/>
+      <w:r>
+        <w:t>Pixformance</w:t>
+      </w:r>
+      <w:proofErr w:type="spellEnd"/>
+      <w:r>
+        <w:t xml:space="preserve"> Membership Tag</w:t>
+      </w:r>
+    </w:p>
+    <w:p>
+      <w:r>
+        <w:t xml:space="preserve">The club operator could print the original </w:t>
+      </w:r>
+      <w:proofErr w:type="spellStart"/>
+      <w:r>
+        <w:t>Pixformance</w:t>
+      </w:r>
+      <w:proofErr w:type="spellEnd"/>
+      <w:r>
+        <w:t xml:space="preserve"> Membership Tag of the member and hand it over to her/him. </w:t>
       </w:r>
       <w:r>
         <w:t>The printout could be used to perform the workout at a station.</w:t>
@@ -3313,7 +4165,15 @@
               <w:t>is enabled to continue with their</w:t>
             </w:r>
             <w:r>
-              <w:t xml:space="preserve"> workout even when the Pixformance Membership Tag is missing</w:t>
+              <w:t xml:space="preserve"> workout even when the </w:t>
+            </w:r>
+            <w:proofErr w:type="spellStart"/>
+            <w:r>
+              <w:t>Pixformance</w:t>
+            </w:r>
+            <w:proofErr w:type="spellEnd"/>
+            <w:r>
+              <w:t xml:space="preserve"> Membership Tag is missing</w:t>
             </w:r>
             <w:r>
               <w:t>.</w:t>
@@ -3372,7 +4232,15 @@
               <w:t xml:space="preserve">The print out </w:t>
             </w:r>
             <w:r>
-              <w:t xml:space="preserve">of the Pixformance Membership Tag </w:t>
+              <w:t xml:space="preserve">of the </w:t>
+            </w:r>
+            <w:proofErr w:type="spellStart"/>
+            <w:r>
+              <w:t>Pixformance</w:t>
+            </w:r>
+            <w:proofErr w:type="spellEnd"/>
+            <w:r>
+              <w:t xml:space="preserve"> Membership Tag </w:t>
             </w:r>
             <w:r>
               <w:t>might get lost somewhere in the club</w:t>
@@ -3480,7 +4348,15 @@
         <w:t>Scenario 2: Applying the “</w:t>
       </w:r>
       <w:r>
-        <w:t>Lost Pixformance Membership Tag</w:t>
+        <w:t xml:space="preserve">Lost </w:t>
+      </w:r>
+      <w:proofErr w:type="spellStart"/>
+      <w:r>
+        <w:t>Pixformance</w:t>
+      </w:r>
+      <w:proofErr w:type="spellEnd"/>
+      <w:r>
+        <w:t xml:space="preserve"> Membership Tag</w:t>
       </w:r>
       <w:r>
         <w:t>” procedure</w:t>
@@ -3506,13 +4382,29 @@
         <w:fldChar w:fldCharType="separate"/>
       </w:r>
       <w:r>
-        <w:t>Replacement of lost Pixformance Membership Tags</w:t>
+        <w:t xml:space="preserve">Replacement of lost </w:t>
+      </w:r>
+      <w:proofErr w:type="spellStart"/>
+      <w:r>
+        <w:t>Pixformance</w:t>
+      </w:r>
+      <w:proofErr w:type="spellEnd"/>
+      <w:r>
+        <w:t xml:space="preserve"> Membership Tags</w:t>
       </w:r>
       <w:r>
         <w:fldChar w:fldCharType="end"/>
       </w:r>
       <w:r>
-        <w:t>” section and hands over a new Pixformance Membership Tag to the member.</w:t>
+        <w:t xml:space="preserve">” section and hands over a new </w:t>
+      </w:r>
+      <w:proofErr w:type="spellStart"/>
+      <w:r>
+        <w:t>Pixformance</w:t>
+      </w:r>
+      <w:proofErr w:type="spellEnd"/>
+      <w:r>
+        <w:t xml:space="preserve"> Membership Tag to the member.</w:t>
       </w:r>
     </w:p>
     <w:tbl>
@@ -3592,7 +4484,15 @@
               <w:jc w:val="left"/>
             </w:pPr>
             <w:r>
-              <w:t>The member is enabled to continue with their workout even when the Pixformance Membership Tag is missing.</w:t>
+              <w:t xml:space="preserve">The member is enabled to continue with their workout even when the </w:t>
+            </w:r>
+            <w:proofErr w:type="spellStart"/>
+            <w:r>
+              <w:t>Pixformance</w:t>
+            </w:r>
+            <w:proofErr w:type="spellEnd"/>
+            <w:r>
+              <w:t xml:space="preserve"> Membership Tag is missing.</w:t>
             </w:r>
           </w:p>
         </w:tc>
@@ -3630,7 +4530,15 @@
               <w:jc w:val="left"/>
             </w:pPr>
             <w:r>
-              <w:t>The member must replace his now old and invalid Pixformance Membership Tag with the new one.</w:t>
+              <w:t xml:space="preserve">The member must replace his now old and invalid </w:t>
+            </w:r>
+            <w:proofErr w:type="spellStart"/>
+            <w:r>
+              <w:t>Pixformance</w:t>
+            </w:r>
+            <w:proofErr w:type="spellEnd"/>
+            <w:r>
+              <w:t xml:space="preserve"> Membership Tag with the new one.</w:t>
             </w:r>
           </w:p>
         </w:tc>
@@ -3720,16 +4628,40 @@
     </w:p>
     <w:p>
       <w:r>
-        <w:t xml:space="preserve">The member who forgets the Pixformance Membership Tag is not allowed to </w:t>
-      </w:r>
-      <w:r>
-        <w:t xml:space="preserve">access the Pixformance Station </w:t>
+        <w:t xml:space="preserve">The member who forgets the </w:t>
+      </w:r>
+      <w:proofErr w:type="spellStart"/>
+      <w:r>
+        <w:t>Pixformance</w:t>
+      </w:r>
+      <w:proofErr w:type="spellEnd"/>
+      <w:r>
+        <w:t xml:space="preserve"> Membership Tag is not allowed to </w:t>
+      </w:r>
+      <w:r>
+        <w:t xml:space="preserve">access the </w:t>
+      </w:r>
+      <w:proofErr w:type="spellStart"/>
+      <w:r>
+        <w:t>Pixformance</w:t>
+      </w:r>
+      <w:proofErr w:type="spellEnd"/>
+      <w:r>
+        <w:t xml:space="preserve"> Station </w:t>
       </w:r>
       <w:r>
         <w:t>without saying that the</w:t>
       </w:r>
       <w:r>
-        <w:t xml:space="preserve"> Pixformance Membership Tag </w:t>
+        <w:t xml:space="preserve"> </w:t>
+      </w:r>
+      <w:proofErr w:type="spellStart"/>
+      <w:r>
+        <w:t>Pixformance</w:t>
+      </w:r>
+      <w:proofErr w:type="spellEnd"/>
+      <w:r>
+        <w:t xml:space="preserve"> Membership Tag </w:t>
       </w:r>
       <w:r>
         <w:t xml:space="preserve">is lost </w:t>
@@ -3859,7 +4791,15 @@
               <w:jc w:val="left"/>
             </w:pPr>
             <w:r>
-              <w:t>The member is not allowed to continue with their workout without initiating the “Lost Pixformance Membership Card” procedure.</w:t>
+              <w:t xml:space="preserve">The member is not allowed to continue with their workout without initiating the “Lost </w:t>
+            </w:r>
+            <w:proofErr w:type="spellStart"/>
+            <w:r>
+              <w:t>Pixformance</w:t>
+            </w:r>
+            <w:proofErr w:type="spellEnd"/>
+            <w:r>
+              <w:t xml:space="preserve"> Membership Card” procedure.</w:t>
             </w:r>
           </w:p>
         </w:tc>
@@ -3901,7 +4841,7 @@
     </w:p>
     <w:p/>
     <w:sectPr>
-      <w:footerReference w:type="default" r:id="rId11"/>
+      <w:footerReference w:type="default" r:id="rId12"/>
       <w:pgSz w:w="11909" w:h="16834" w:code="9"/>
       <w:pgMar w:top="1440" w:right="1440" w:bottom="1440" w:left="1440" w:header="720" w:footer="720" w:gutter="0"/>
       <w:cols w:space="720"/>
@@ -4730,6 +5670,119 @@
       <w:pPr>
         <w:ind w:left="6480" w:hanging="180"/>
       </w:pPr>
+    </w:lvl>
+  </w:abstractNum>
+  <w:abstractNum w:abstractNumId="7">
+    <w:nsid w:val="7BE13B73"/>
+    <w:multiLevelType w:val="hybridMultilevel"/>
+    <w:tmpl w:val="0854E272"/>
+    <w:lvl w:ilvl="0" w:tplc="DC8EAC9A">
+      <w:start w:val="1"/>
+      <w:numFmt w:val="bullet"/>
+      <w:lvlText w:val="-"/>
+      <w:lvlJc w:val="left"/>
+      <w:pPr>
+        <w:ind w:left="720" w:hanging="360"/>
+      </w:pPr>
+      <w:rPr>
+        <w:rFonts w:ascii="Trebuchet MS" w:eastAsiaTheme="minorEastAsia" w:hAnsi="Trebuchet MS" w:cstheme="minorBidi" w:hint="default"/>
+      </w:rPr>
+    </w:lvl>
+    <w:lvl w:ilvl="1" w:tplc="04090003">
+      <w:start w:val="1"/>
+      <w:numFmt w:val="bullet"/>
+      <w:lvlText w:val="o"/>
+      <w:lvlJc w:val="left"/>
+      <w:pPr>
+        <w:ind w:left="1440" w:hanging="360"/>
+      </w:pPr>
+      <w:rPr>
+        <w:rFonts w:ascii="Courier New" w:hAnsi="Courier New" w:cs="Courier New" w:hint="default"/>
+      </w:rPr>
+    </w:lvl>
+    <w:lvl w:ilvl="2" w:tplc="04090005">
+      <w:start w:val="1"/>
+      <w:numFmt w:val="bullet"/>
+      <w:lvlText w:val=""/>
+      <w:lvlJc w:val="left"/>
+      <w:pPr>
+        <w:ind w:left="2160" w:hanging="360"/>
+      </w:pPr>
+      <w:rPr>
+        <w:rFonts w:ascii="Wingdings" w:hAnsi="Wingdings" w:hint="default"/>
+      </w:rPr>
+    </w:lvl>
+    <w:lvl w:ilvl="3" w:tplc="04090001" w:tentative="1">
+      <w:start w:val="1"/>
+      <w:numFmt w:val="bullet"/>
+      <w:lvlText w:val=""/>
+      <w:lvlJc w:val="left"/>
+      <w:pPr>
+        <w:ind w:left="2880" w:hanging="360"/>
+      </w:pPr>
+      <w:rPr>
+        <w:rFonts w:ascii="Symbol" w:hAnsi="Symbol" w:hint="default"/>
+      </w:rPr>
+    </w:lvl>
+    <w:lvl w:ilvl="4" w:tplc="04090003" w:tentative="1">
+      <w:start w:val="1"/>
+      <w:numFmt w:val="bullet"/>
+      <w:lvlText w:val="o"/>
+      <w:lvlJc w:val="left"/>
+      <w:pPr>
+        <w:ind w:left="3600" w:hanging="360"/>
+      </w:pPr>
+      <w:rPr>
+        <w:rFonts w:ascii="Courier New" w:hAnsi="Courier New" w:cs="Courier New" w:hint="default"/>
+      </w:rPr>
+    </w:lvl>
+    <w:lvl w:ilvl="5" w:tplc="04090005" w:tentative="1">
+      <w:start w:val="1"/>
+      <w:numFmt w:val="bullet"/>
+      <w:lvlText w:val=""/>
+      <w:lvlJc w:val="left"/>
+      <w:pPr>
+        <w:ind w:left="4320" w:hanging="360"/>
+      </w:pPr>
+      <w:rPr>
+        <w:rFonts w:ascii="Wingdings" w:hAnsi="Wingdings" w:hint="default"/>
+      </w:rPr>
+    </w:lvl>
+    <w:lvl w:ilvl="6" w:tplc="04090001" w:tentative="1">
+      <w:start w:val="1"/>
+      <w:numFmt w:val="bullet"/>
+      <w:lvlText w:val=""/>
+      <w:lvlJc w:val="left"/>
+      <w:pPr>
+        <w:ind w:left="5040" w:hanging="360"/>
+      </w:pPr>
+      <w:rPr>
+        <w:rFonts w:ascii="Symbol" w:hAnsi="Symbol" w:hint="default"/>
+      </w:rPr>
+    </w:lvl>
+    <w:lvl w:ilvl="7" w:tplc="04090003" w:tentative="1">
+      <w:start w:val="1"/>
+      <w:numFmt w:val="bullet"/>
+      <w:lvlText w:val="o"/>
+      <w:lvlJc w:val="left"/>
+      <w:pPr>
+        <w:ind w:left="5760" w:hanging="360"/>
+      </w:pPr>
+      <w:rPr>
+        <w:rFonts w:ascii="Courier New" w:hAnsi="Courier New" w:cs="Courier New" w:hint="default"/>
+      </w:rPr>
+    </w:lvl>
+    <w:lvl w:ilvl="8" w:tplc="04090005" w:tentative="1">
+      <w:start w:val="1"/>
+      <w:numFmt w:val="bullet"/>
+      <w:lvlText w:val=""/>
+      <w:lvlJc w:val="left"/>
+      <w:pPr>
+        <w:ind w:left="6480" w:hanging="360"/>
+      </w:pPr>
+      <w:rPr>
+        <w:rFonts w:ascii="Wingdings" w:hAnsi="Wingdings" w:hint="default"/>
+      </w:rPr>
     </w:lvl>
   </w:abstractNum>
   <w:num w:numId="1">
@@ -4752,6 +5805,9 @@
   </w:num>
   <w:num w:numId="7">
     <w:abstractNumId w:val="6"/>
+  </w:num>
+  <w:num w:numId="8">
+    <w:abstractNumId w:val="7"/>
   </w:num>
 </w:numbering>
 </file>
@@ -6516,7 +7572,7 @@
 </file>
 
 <file path=customXml/itemProps2.xml><?xml version="1.0" encoding="utf-8"?>
-<ds:datastoreItem xmlns:ds="http://schemas.openxmlformats.org/officeDocument/2006/customXml" ds:itemID="{4A3BF5FB-BD10-466E-AE45-DD7AC001B7EC}">
+<ds:datastoreItem xmlns:ds="http://schemas.openxmlformats.org/officeDocument/2006/customXml" ds:itemID="{9BE9C30E-34D4-42A6-87B6-6F7986AC87B2}">
   <ds:schemaRefs>
     <ds:schemaRef ds:uri="http://schemas.openxmlformats.org/officeDocument/2006/bibliography"/>
   </ds:schemaRefs>

</xml_diff>